<commit_message>
More practice in pandas
</commit_message>
<xml_diff>
--- a/Pandas/Pandas Notes.docx
+++ b/Pandas/Pandas Notes.docx
@@ -118,6 +118,9 @@
     </w:p>
     <w:p/>
     <w:p>
+      <w:pPr>
+        <w:pStyle w:val="Heading1"/>
+      </w:pPr>
       <w:r>
         <w:t>Shape and unique values:</w:t>
       </w:r>
@@ -132,6 +135,9 @@
     </w:p>
     <w:p/>
     <w:p>
+      <w:pPr>
+        <w:pStyle w:val="Heading1"/>
+      </w:pPr>
       <w:r>
         <w:t>Reading csv files:</w:t>
       </w:r>
@@ -148,6 +154,9 @@
     </w:p>
     <w:p/>
     <w:p>
+      <w:pPr>
+        <w:pStyle w:val="Heading1"/>
+      </w:pPr>
       <w:r>
         <w:t>Sample()</w:t>
       </w:r>
@@ -159,6 +168,9 @@
     </w:p>
     <w:p/>
     <w:p>
+      <w:pPr>
+        <w:pStyle w:val="Heading1"/>
+      </w:pPr>
       <w:r>
         <w:t>Loc()</w:t>
       </w:r>
@@ -259,6 +271,9 @@
     </w:p>
     <w:p/>
     <w:p>
+      <w:pPr>
+        <w:pStyle w:val="Heading1"/>
+      </w:pPr>
       <w:r>
         <w:t>Iloc()</w:t>
       </w:r>
@@ -271,6 +286,108 @@
     <w:p>
       <w:r>
         <w:t>df1.iloc[:,[1,3]]</w:t>
+      </w:r>
+    </w:p>
+    <w:p/>
+    <w:p>
+      <w:pPr>
+        <w:pStyle w:val="Heading1"/>
+      </w:pPr>
+      <w:r>
+        <w:t>at and iat():</w:t>
+      </w:r>
+    </w:p>
+    <w:p>
+      <w:r>
+        <w:t>I you want to arrive at a specific value you can use at and Iat. Loc and iloc can also be used but they’re specifically for ranges instead of single values.</w:t>
+      </w:r>
+      <w:r>
+        <w:t xml:space="preserve"> At and iat are same as loc and iloc.</w:t>
+      </w:r>
+    </w:p>
+    <w:p/>
+    <w:p>
+      <w:r>
+        <w:t>Targeting column:</w:t>
+      </w:r>
+    </w:p>
+    <w:p>
+      <w:r>
+        <w:t>If you want to target one specific column so you can do it in two ways:</w:t>
+      </w:r>
+    </w:p>
+    <w:p>
+      <w:r>
+        <w:t>Df.column_name</w:t>
+      </w:r>
+    </w:p>
+    <w:p>
+      <w:r>
+        <w:t>Df[“column_name”]</w:t>
+      </w:r>
+    </w:p>
+    <w:p>
+      <w:r>
+        <w:lastRenderedPageBreak/>
+        <w:t>But if you’re targeting multiple column then only the second way can be used.</w:t>
+      </w:r>
+    </w:p>
+    <w:p/>
+    <w:p>
+      <w:r>
+        <w:t>Sort_Values():</w:t>
+      </w:r>
+    </w:p>
+    <w:p>
+      <w:r>
+        <w:t>Values of dataframe can be sorted by using the given function but one column name should be given as parameter so based on that folder the values can be sorted. If you wanna give several column names so you can give them in square brackets.</w:t>
+      </w:r>
+    </w:p>
+    <w:p>
+      <w:r>
+        <w:t>df1.sort_values(["Age","ID"])</w:t>
+      </w:r>
+    </w:p>
+    <w:p/>
+    <w:p>
+      <w:r>
+        <w:t>conditional targeting:</w:t>
+      </w:r>
+    </w:p>
+    <w:p>
+      <w:r>
+        <w:t>if you want to get data from specific columns with specific conditions you can use the following two ways:</w:t>
+      </w:r>
+    </w:p>
+    <w:p>
+      <w:r>
+        <w:t>df1[(df1["Age"]&lt;=13) &amp; (df1["Year"]&gt;1999)][["Name","Year","NOC"]]</w:t>
+      </w:r>
+    </w:p>
+    <w:p>
+      <w:r>
+        <w:t>df1.loc[df1["Age"]&lt;=15, ["Name","Age", "City","Sport","Year"]]</w:t>
+      </w:r>
+    </w:p>
+    <w:p/>
+    <w:p>
+      <w:r>
+        <w:t>specific word in a column:</w:t>
+      </w:r>
+    </w:p>
+    <w:p>
+      <w:r>
+        <w:t>if you want to search all rows with a specific word in a column so you can use the following code:</w:t>
+      </w:r>
+    </w:p>
+    <w:p>
+      <w:r>
+        <w:t>df1[(df1["Name"].str.contains("Khan")) &amp; (df1["NOC"].str.contains("PAK"))]</w:t>
+      </w:r>
+    </w:p>
+    <w:p>
+      <w:r>
+        <w:t>here I am search that gimme all columns where Name column contains Khan and noc column contains PAK.</w:t>
       </w:r>
     </w:p>
     <w:sectPr>
@@ -708,6 +825,7 @@
   <w:style w:type="character" w:default="1" w:styleId="DefaultParagraphFont">
     <w:name w:val="Default Paragraph Font"/>
     <w:uiPriority w:val="1"/>
+    <w:semiHidden/>
     <w:unhideWhenUsed/>
   </w:style>
   <w:style w:type="table" w:default="1" w:styleId="TableNormal">

</xml_diff>